<commit_message>
Dodane MPI do opisu
</commit_message>
<xml_diff>
--- a/dokument/Tabela technologii.docx
+++ b/dokument/Tabela technologii.docx
@@ -183,8 +183,6 @@
             </w:r>
           </w:p>
         </w:tc>
-        <w:bookmarkStart w:id="0" w:name="_GoBack"/>
-        <w:bookmarkEnd w:id="0"/>
       </w:tr>
       <w:tr>
         <w:tc>
@@ -874,13 +872,7 @@
               </w:numPr>
             </w:pPr>
             <w:r>
-              <w:t>Architekt</w:t>
-            </w:r>
-            <w:r>
-              <w:t>ura CORBA jest otwartym rozwiąza</w:t>
-            </w:r>
-            <w:r>
-              <w:t>niem opartym na opublikowanej specyfikacji</w:t>
+              <w:t>Architektura CORBA jest otwartym rozwiązaniem opartym na opublikowanej specyfikacji</w:t>
             </w:r>
           </w:p>
           <w:p>
@@ -898,22 +890,7 @@
             </w:pPr>
             <w:r>
               <w:lastRenderedPageBreak/>
-              <w:t xml:space="preserve">Jest </w:t>
-            </w:r>
-            <w:r>
-              <w:t>niezależna</w:t>
-            </w:r>
-            <w:r>
-              <w:t xml:space="preserve"> od sprz</w:t>
-            </w:r>
-            <w:r>
-              <w:t>ętu i systemu operacyjnego. Współdziałające komponenty mogą działać</w:t>
-            </w:r>
-            <w:r>
-              <w:t xml:space="preserve"> na ró</w:t>
-            </w:r>
-            <w:r>
-              <w:t xml:space="preserve">żnych </w:t>
+              <w:t xml:space="preserve">Jest niezależna od sprzętu i systemu operacyjnego. Współdziałające komponenty mogą działać na różnych </w:t>
             </w:r>
             <w:proofErr w:type="spellStart"/>
             <w:r>
@@ -921,25 +898,7 @@
             </w:r>
             <w:proofErr w:type="spellEnd"/>
             <w:r>
-              <w:t xml:space="preserve"> sprz</w:t>
-            </w:r>
-            <w:r>
-              <w:t>ę</w:t>
-            </w:r>
-            <w:r>
-              <w:t xml:space="preserve">towych </w:t>
-            </w:r>
-            <w:r>
-              <w:t>i pod kontrolą róż</w:t>
-            </w:r>
-            <w:r>
-              <w:t>nych s</w:t>
-            </w:r>
-            <w:r>
-              <w:t xml:space="preserve">ystemów </w:t>
-            </w:r>
-            <w:r>
-              <w:t>operacyjnych.</w:t>
+              <w:t xml:space="preserve"> sprzętowych i pod kontrolą różnych systemów operacyjnych.</w:t>
             </w:r>
           </w:p>
           <w:p>
@@ -1160,6 +1119,137 @@
               </w:rPr>
               <w:t>Problemy z bezpieczeństwem.</w:t>
             </w:r>
+          </w:p>
+        </w:tc>
+      </w:tr>
+      <w:tr>
+        <w:tc>
+          <w:tcPr>
+            <w:tcW w:w="988" w:type="dxa"/>
+          </w:tcPr>
+          <w:p>
+            <w:r>
+              <w:lastRenderedPageBreak/>
+              <w:t>MPI</w:t>
+            </w:r>
+          </w:p>
+        </w:tc>
+        <w:tc>
+          <w:tcPr>
+            <w:tcW w:w="4252" w:type="dxa"/>
+          </w:tcPr>
+          <w:p>
+            <w:pPr>
+              <w:pStyle w:val="Akapitzlist"/>
+              <w:numPr>
+                <w:ilvl w:val="0"/>
+                <w:numId w:val="11"/>
+              </w:numPr>
+              <w:ind w:left="742"/>
+            </w:pPr>
+            <w:r>
+              <w:t>Wysoka wydajność,</w:t>
+            </w:r>
+          </w:p>
+          <w:p>
+            <w:pPr>
+              <w:pStyle w:val="Akapitzlist"/>
+              <w:numPr>
+                <w:ilvl w:val="0"/>
+                <w:numId w:val="11"/>
+              </w:numPr>
+              <w:ind w:left="742"/>
+            </w:pPr>
+            <w:r>
+              <w:t>Efektywna obsługa dużej liczby procesów</w:t>
+            </w:r>
+          </w:p>
+          <w:p>
+            <w:pPr>
+              <w:pStyle w:val="Akapitzlist"/>
+              <w:numPr>
+                <w:ilvl w:val="0"/>
+                <w:numId w:val="11"/>
+              </w:numPr>
+              <w:ind w:left="742"/>
+            </w:pPr>
+            <w:r>
+              <w:t>Dobra dokumentacja</w:t>
+            </w:r>
+          </w:p>
+          <w:p>
+            <w:pPr>
+              <w:pStyle w:val="Akapitzlist"/>
+              <w:numPr>
+                <w:ilvl w:val="0"/>
+                <w:numId w:val="11"/>
+              </w:numPr>
+              <w:ind w:left="742"/>
+            </w:pPr>
+            <w:r>
+              <w:t>Bogata biblioteka funkcji</w:t>
+            </w:r>
+          </w:p>
+        </w:tc>
+        <w:tc>
+          <w:tcPr>
+            <w:tcW w:w="3827" w:type="dxa"/>
+          </w:tcPr>
+          <w:p>
+            <w:pPr>
+              <w:pStyle w:val="Akapitzlist"/>
+              <w:numPr>
+                <w:ilvl w:val="0"/>
+                <w:numId w:val="12"/>
+              </w:numPr>
+              <w:ind w:left="743"/>
+              <w:rPr>
+                <w:rFonts w:ascii="Arial" w:hAnsi="Arial" w:cs="Arial"/>
+                <w:color w:val="252525"/>
+                <w:sz w:val="21"/>
+                <w:szCs w:val="21"/>
+                <w:shd w:val="clear" w:color="auto" w:fill="FFFFFF"/>
+              </w:rPr>
+            </w:pPr>
+            <w:r>
+              <w:rPr>
+                <w:rFonts w:ascii="Arial" w:hAnsi="Arial" w:cs="Arial"/>
+                <w:color w:val="252525"/>
+                <w:sz w:val="21"/>
+                <w:szCs w:val="21"/>
+                <w:shd w:val="clear" w:color="auto" w:fill="FFFFFF"/>
+              </w:rPr>
+              <w:t>Złożony sposób tworzenia programów równoległych,</w:t>
+            </w:r>
+          </w:p>
+          <w:p>
+            <w:pPr>
+              <w:pStyle w:val="Akapitzlist"/>
+              <w:numPr>
+                <w:ilvl w:val="0"/>
+                <w:numId w:val="12"/>
+              </w:numPr>
+              <w:ind w:left="743"/>
+              <w:rPr>
+                <w:rFonts w:ascii="Arial" w:hAnsi="Arial" w:cs="Arial"/>
+                <w:color w:val="252525"/>
+                <w:sz w:val="21"/>
+                <w:szCs w:val="21"/>
+                <w:shd w:val="clear" w:color="auto" w:fill="FFFFFF"/>
+              </w:rPr>
+            </w:pPr>
+            <w:r>
+              <w:rPr>
+                <w:rFonts w:ascii="Arial" w:hAnsi="Arial" w:cs="Arial"/>
+                <w:color w:val="252525"/>
+                <w:sz w:val="21"/>
+                <w:szCs w:val="21"/>
+                <w:shd w:val="clear" w:color="auto" w:fill="FFFFFF"/>
+              </w:rPr>
+              <w:t>Statyczna konfiguracja jednostek przetwarzających,</w:t>
+            </w:r>
+            <w:bookmarkStart w:id="0" w:name="_GoBack"/>
+            <w:bookmarkEnd w:id="0"/>
           </w:p>
         </w:tc>
       </w:tr>
@@ -1445,6 +1535,95 @@
     </w:lvl>
   </w:abstractNum>
   <w:abstractNum w:abstractNumId="3" w15:restartNumberingAfterBreak="0">
+    <w:nsid w:val="330E5A4A"/>
+    <w:multiLevelType w:val="hybridMultilevel"/>
+    <w:tmpl w:val="85E29EE0"/>
+    <w:lvl w:ilvl="0" w:tplc="1862E436">
+      <w:start w:val="1"/>
+      <w:numFmt w:val="decimal"/>
+      <w:lvlText w:val="%1."/>
+      <w:lvlJc w:val="left"/>
+      <w:pPr>
+        <w:ind w:left="1080" w:hanging="360"/>
+      </w:pPr>
+      <w:rPr>
+        <w:rFonts w:hint="default"/>
+      </w:rPr>
+    </w:lvl>
+    <w:lvl w:ilvl="1" w:tplc="04150019" w:tentative="1">
+      <w:start w:val="1"/>
+      <w:numFmt w:val="lowerLetter"/>
+      <w:lvlText w:val="%2."/>
+      <w:lvlJc w:val="left"/>
+      <w:pPr>
+        <w:ind w:left="1800" w:hanging="360"/>
+      </w:pPr>
+    </w:lvl>
+    <w:lvl w:ilvl="2" w:tplc="0415001B" w:tentative="1">
+      <w:start w:val="1"/>
+      <w:numFmt w:val="lowerRoman"/>
+      <w:lvlText w:val="%3."/>
+      <w:lvlJc w:val="right"/>
+      <w:pPr>
+        <w:ind w:left="2520" w:hanging="180"/>
+      </w:pPr>
+    </w:lvl>
+    <w:lvl w:ilvl="3" w:tplc="0415000F" w:tentative="1">
+      <w:start w:val="1"/>
+      <w:numFmt w:val="decimal"/>
+      <w:lvlText w:val="%4."/>
+      <w:lvlJc w:val="left"/>
+      <w:pPr>
+        <w:ind w:left="3240" w:hanging="360"/>
+      </w:pPr>
+    </w:lvl>
+    <w:lvl w:ilvl="4" w:tplc="04150019" w:tentative="1">
+      <w:start w:val="1"/>
+      <w:numFmt w:val="lowerLetter"/>
+      <w:lvlText w:val="%5."/>
+      <w:lvlJc w:val="left"/>
+      <w:pPr>
+        <w:ind w:left="3960" w:hanging="360"/>
+      </w:pPr>
+    </w:lvl>
+    <w:lvl w:ilvl="5" w:tplc="0415001B" w:tentative="1">
+      <w:start w:val="1"/>
+      <w:numFmt w:val="lowerRoman"/>
+      <w:lvlText w:val="%6."/>
+      <w:lvlJc w:val="right"/>
+      <w:pPr>
+        <w:ind w:left="4680" w:hanging="180"/>
+      </w:pPr>
+    </w:lvl>
+    <w:lvl w:ilvl="6" w:tplc="0415000F" w:tentative="1">
+      <w:start w:val="1"/>
+      <w:numFmt w:val="decimal"/>
+      <w:lvlText w:val="%7."/>
+      <w:lvlJc w:val="left"/>
+      <w:pPr>
+        <w:ind w:left="5400" w:hanging="360"/>
+      </w:pPr>
+    </w:lvl>
+    <w:lvl w:ilvl="7" w:tplc="04150019" w:tentative="1">
+      <w:start w:val="1"/>
+      <w:numFmt w:val="lowerLetter"/>
+      <w:lvlText w:val="%8."/>
+      <w:lvlJc w:val="left"/>
+      <w:pPr>
+        <w:ind w:left="6120" w:hanging="360"/>
+      </w:pPr>
+    </w:lvl>
+    <w:lvl w:ilvl="8" w:tplc="0415001B" w:tentative="1">
+      <w:start w:val="1"/>
+      <w:numFmt w:val="lowerRoman"/>
+      <w:lvlText w:val="%9."/>
+      <w:lvlJc w:val="right"/>
+      <w:pPr>
+        <w:ind w:left="6840" w:hanging="180"/>
+      </w:pPr>
+    </w:lvl>
+  </w:abstractNum>
+  <w:abstractNum w:abstractNumId="4" w15:restartNumberingAfterBreak="0">
     <w:nsid w:val="33B31091"/>
     <w:multiLevelType w:val="hybridMultilevel"/>
     <w:tmpl w:val="451A6B46"/>
@@ -1533,7 +1712,7 @@
       </w:pPr>
     </w:lvl>
   </w:abstractNum>
-  <w:abstractNum w:abstractNumId="4" w15:restartNumberingAfterBreak="0">
+  <w:abstractNum w:abstractNumId="5" w15:restartNumberingAfterBreak="0">
     <w:nsid w:val="3B7B150F"/>
     <w:multiLevelType w:val="hybridMultilevel"/>
     <w:tmpl w:val="96EA17EC"/>
@@ -1622,7 +1801,7 @@
       </w:pPr>
     </w:lvl>
   </w:abstractNum>
-  <w:abstractNum w:abstractNumId="5" w15:restartNumberingAfterBreak="0">
+  <w:abstractNum w:abstractNumId="6" w15:restartNumberingAfterBreak="0">
     <w:nsid w:val="3FFC6DFD"/>
     <w:multiLevelType w:val="hybridMultilevel"/>
     <w:tmpl w:val="458EC360"/>
@@ -1711,7 +1890,7 @@
       </w:pPr>
     </w:lvl>
   </w:abstractNum>
-  <w:abstractNum w:abstractNumId="6" w15:restartNumberingAfterBreak="0">
+  <w:abstractNum w:abstractNumId="7" w15:restartNumberingAfterBreak="0">
     <w:nsid w:val="482F6EEF"/>
     <w:multiLevelType w:val="hybridMultilevel"/>
     <w:tmpl w:val="83EEB944"/>
@@ -1800,7 +1979,96 @@
       </w:pPr>
     </w:lvl>
   </w:abstractNum>
-  <w:abstractNum w:abstractNumId="7" w15:restartNumberingAfterBreak="0">
+  <w:abstractNum w:abstractNumId="8" w15:restartNumberingAfterBreak="0">
+    <w:nsid w:val="4E8D3120"/>
+    <w:multiLevelType w:val="hybridMultilevel"/>
+    <w:tmpl w:val="CDD87EF4"/>
+    <w:lvl w:ilvl="0" w:tplc="47DE84AA">
+      <w:start w:val="1"/>
+      <w:numFmt w:val="decimal"/>
+      <w:lvlText w:val="%1."/>
+      <w:lvlJc w:val="left"/>
+      <w:pPr>
+        <w:ind w:left="1080" w:hanging="360"/>
+      </w:pPr>
+      <w:rPr>
+        <w:rFonts w:hint="default"/>
+      </w:rPr>
+    </w:lvl>
+    <w:lvl w:ilvl="1" w:tplc="04150019" w:tentative="1">
+      <w:start w:val="1"/>
+      <w:numFmt w:val="lowerLetter"/>
+      <w:lvlText w:val="%2."/>
+      <w:lvlJc w:val="left"/>
+      <w:pPr>
+        <w:ind w:left="1800" w:hanging="360"/>
+      </w:pPr>
+    </w:lvl>
+    <w:lvl w:ilvl="2" w:tplc="0415001B" w:tentative="1">
+      <w:start w:val="1"/>
+      <w:numFmt w:val="lowerRoman"/>
+      <w:lvlText w:val="%3."/>
+      <w:lvlJc w:val="right"/>
+      <w:pPr>
+        <w:ind w:left="2520" w:hanging="180"/>
+      </w:pPr>
+    </w:lvl>
+    <w:lvl w:ilvl="3" w:tplc="0415000F" w:tentative="1">
+      <w:start w:val="1"/>
+      <w:numFmt w:val="decimal"/>
+      <w:lvlText w:val="%4."/>
+      <w:lvlJc w:val="left"/>
+      <w:pPr>
+        <w:ind w:left="3240" w:hanging="360"/>
+      </w:pPr>
+    </w:lvl>
+    <w:lvl w:ilvl="4" w:tplc="04150019" w:tentative="1">
+      <w:start w:val="1"/>
+      <w:numFmt w:val="lowerLetter"/>
+      <w:lvlText w:val="%5."/>
+      <w:lvlJc w:val="left"/>
+      <w:pPr>
+        <w:ind w:left="3960" w:hanging="360"/>
+      </w:pPr>
+    </w:lvl>
+    <w:lvl w:ilvl="5" w:tplc="0415001B" w:tentative="1">
+      <w:start w:val="1"/>
+      <w:numFmt w:val="lowerRoman"/>
+      <w:lvlText w:val="%6."/>
+      <w:lvlJc w:val="right"/>
+      <w:pPr>
+        <w:ind w:left="4680" w:hanging="180"/>
+      </w:pPr>
+    </w:lvl>
+    <w:lvl w:ilvl="6" w:tplc="0415000F" w:tentative="1">
+      <w:start w:val="1"/>
+      <w:numFmt w:val="decimal"/>
+      <w:lvlText w:val="%7."/>
+      <w:lvlJc w:val="left"/>
+      <w:pPr>
+        <w:ind w:left="5400" w:hanging="360"/>
+      </w:pPr>
+    </w:lvl>
+    <w:lvl w:ilvl="7" w:tplc="04150019" w:tentative="1">
+      <w:start w:val="1"/>
+      <w:numFmt w:val="lowerLetter"/>
+      <w:lvlText w:val="%8."/>
+      <w:lvlJc w:val="left"/>
+      <w:pPr>
+        <w:ind w:left="6120" w:hanging="360"/>
+      </w:pPr>
+    </w:lvl>
+    <w:lvl w:ilvl="8" w:tplc="0415001B" w:tentative="1">
+      <w:start w:val="1"/>
+      <w:numFmt w:val="lowerRoman"/>
+      <w:lvlText w:val="%9."/>
+      <w:lvlJc w:val="right"/>
+      <w:pPr>
+        <w:ind w:left="6840" w:hanging="180"/>
+      </w:pPr>
+    </w:lvl>
+  </w:abstractNum>
+  <w:abstractNum w:abstractNumId="9" w15:restartNumberingAfterBreak="0">
     <w:nsid w:val="5AAF46B0"/>
     <w:multiLevelType w:val="hybridMultilevel"/>
     <w:tmpl w:val="D9EA97F2"/>
@@ -1889,7 +2157,7 @@
       </w:pPr>
     </w:lvl>
   </w:abstractNum>
-  <w:abstractNum w:abstractNumId="8" w15:restartNumberingAfterBreak="0">
+  <w:abstractNum w:abstractNumId="10" w15:restartNumberingAfterBreak="0">
     <w:nsid w:val="5D542DFD"/>
     <w:multiLevelType w:val="hybridMultilevel"/>
     <w:tmpl w:val="08424782"/>
@@ -1978,7 +2246,7 @@
       </w:pPr>
     </w:lvl>
   </w:abstractNum>
-  <w:abstractNum w:abstractNumId="9" w15:restartNumberingAfterBreak="0">
+  <w:abstractNum w:abstractNumId="11" w15:restartNumberingAfterBreak="0">
     <w:nsid w:val="6A80770F"/>
     <w:multiLevelType w:val="hybridMultilevel"/>
     <w:tmpl w:val="B2BC7E04"/>
@@ -2071,7 +2339,7 @@
     <w:abstractNumId w:val="0"/>
   </w:num>
   <w:num w:numId="2">
-    <w:abstractNumId w:val="7"/>
+    <w:abstractNumId w:val="9"/>
   </w:num>
   <w:num w:numId="3">
     <w:abstractNumId w:val="1"/>
@@ -2080,22 +2348,28 @@
     <w:abstractNumId w:val="2"/>
   </w:num>
   <w:num w:numId="5">
-    <w:abstractNumId w:val="9"/>
+    <w:abstractNumId w:val="11"/>
   </w:num>
   <w:num w:numId="6">
-    <w:abstractNumId w:val="8"/>
+    <w:abstractNumId w:val="10"/>
   </w:num>
   <w:num w:numId="7">
+    <w:abstractNumId w:val="6"/>
+  </w:num>
+  <w:num w:numId="8">
     <w:abstractNumId w:val="5"/>
   </w:num>
-  <w:num w:numId="8">
+  <w:num w:numId="9">
     <w:abstractNumId w:val="4"/>
   </w:num>
-  <w:num w:numId="9">
+  <w:num w:numId="10">
+    <w:abstractNumId w:val="7"/>
+  </w:num>
+  <w:num w:numId="11">
     <w:abstractNumId w:val="3"/>
   </w:num>
-  <w:num w:numId="10">
-    <w:abstractNumId w:val="6"/>
+  <w:num w:numId="12">
+    <w:abstractNumId w:val="8"/>
   </w:num>
 </w:numbering>
 </file>

</xml_diff>